<commit_message>
improved finite state machine
</commit_message>
<xml_diff>
--- a/Dog walking sim.docx
+++ b/Dog walking sim.docx
@@ -62,8 +62,8 @@
         </w:rPr>
       </w:pPr>
       <w:r>
-        <w:object w:dxaOrig="11075" w:dyaOrig="8321">
-          <v:rect xmlns:o="urn:schemas-microsoft-com:office:office" xmlns:v="urn:schemas-microsoft-com:vml" id="rectole0000000000" style="width:553.750000pt;height:416.050000pt" o:preferrelative="t" o:ole="">
+        <w:object w:dxaOrig="11217" w:dyaOrig="8422">
+          <v:rect xmlns:o="urn:schemas-microsoft-com:office:office" xmlns:v="urn:schemas-microsoft-com:vml" id="rectole0000000000" style="width:560.850000pt;height:421.100000pt" o:preferrelative="t" o:ole="">
             <o:lock v:ext="edit"/>
             <v:imagedata xmlns:r="http://schemas.openxmlformats.org/officeDocument/2006/relationships" r:id="docRId1" o:title=""/>
           </v:rect>
@@ -109,70 +109,48 @@
           <w:sz w:val="24"/>
           <w:shd w:fill="auto" w:val="clear"/>
         </w:rPr>
-        <w:t xml:space="preserve">Player controlled character can pic</w:t>
-      </w:r>
-      <w:r>
-        <w:rPr>
-          <w:rFonts w:ascii="Calibri" w:hAnsi="Calibri" w:cs="Calibri" w:eastAsia="Calibri"/>
-          <w:color w:val="auto"/>
-          <w:spacing w:val="0"/>
-          <w:position w:val="0"/>
-          <w:sz w:val="24"/>
-          <w:shd w:fill="auto" w:val="clear"/>
-        </w:rPr>
-        <w:t xml:space="preserve">k out a dog from a house. Then take the dog for a walk. The game is complete once the dog has become tired and has been returned home. </w:t>
-      </w:r>
-    </w:p>
-    <w:p>
-      <w:pPr>
-        <w:spacing w:before="0" w:after="0" w:line="240"/>
-        <w:ind w:right="0" w:left="0" w:firstLine="0"/>
-        <w:jc w:val="left"/>
-        <w:rPr>
-          <w:rFonts w:ascii="Calibri" w:hAnsi="Calibri" w:cs="Calibri" w:eastAsia="Calibri"/>
-          <w:color w:val="auto"/>
-          <w:spacing w:val="0"/>
-          <w:position w:val="0"/>
-          <w:sz w:val="24"/>
-          <w:shd w:fill="auto" w:val="clear"/>
-        </w:rPr>
-      </w:pPr>
-    </w:p>
-    <w:p>
-      <w:pPr>
-        <w:spacing w:before="0" w:after="0" w:line="240"/>
-        <w:ind w:right="0" w:left="0" w:firstLine="0"/>
-        <w:jc w:val="left"/>
-        <w:rPr>
-          <w:rFonts w:ascii="Calibri" w:hAnsi="Calibri" w:cs="Calibri" w:eastAsia="Calibri"/>
-          <w:color w:val="auto"/>
-          <w:spacing w:val="0"/>
-          <w:position w:val="0"/>
-          <w:sz w:val="24"/>
-          <w:shd w:fill="auto" w:val="clear"/>
-        </w:rPr>
-      </w:pPr>
-      <w:r>
-        <w:rPr>
-          <w:rFonts w:ascii="Calibri" w:hAnsi="Calibri" w:cs="Calibri" w:eastAsia="Calibri"/>
-          <w:color w:val="auto"/>
-          <w:spacing w:val="0"/>
-          <w:position w:val="0"/>
-          <w:sz w:val="24"/>
-          <w:shd w:fill="auto" w:val="clear"/>
-        </w:rPr>
-        <w:t xml:space="preserve">The world will have a maze, ducks, squirrels, rabbits, balls, treats, trees and other dogs. </w:t>
-      </w:r>
-      <w:r>
-        <w:rPr>
-          <w:rFonts w:ascii="Calibri" w:hAnsi="Calibri" w:cs="Calibri" w:eastAsia="Calibri"/>
-          <w:color w:val="auto"/>
-          <w:spacing w:val="0"/>
-          <w:position w:val="0"/>
-          <w:sz w:val="24"/>
-          <w:shd w:fill="auto" w:val="clear"/>
-        </w:rPr>
-        <w:t xml:space="preserve">Differnt breeds of dog will have differnt AI and personalities and interact with the world around them differently, differnt breeds will become tired by doing differnt things.</w:t>
+        <w:t xml:space="preserve">Player controlled character can pick out a dog from a house. Then take the dog for a walk. The game is complete once the dog has become tired and has been returned home. </w:t>
+      </w:r>
+    </w:p>
+    <w:p>
+      <w:pPr>
+        <w:spacing w:before="0" w:after="0" w:line="240"/>
+        <w:ind w:right="0" w:left="0" w:firstLine="0"/>
+        <w:jc w:val="left"/>
+        <w:rPr>
+          <w:rFonts w:ascii="Calibri" w:hAnsi="Calibri" w:cs="Calibri" w:eastAsia="Calibri"/>
+          <w:color w:val="auto"/>
+          <w:spacing w:val="0"/>
+          <w:position w:val="0"/>
+          <w:sz w:val="24"/>
+          <w:shd w:fill="auto" w:val="clear"/>
+        </w:rPr>
+      </w:pPr>
+    </w:p>
+    <w:p>
+      <w:pPr>
+        <w:spacing w:before="0" w:after="0" w:line="240"/>
+        <w:ind w:right="0" w:left="0" w:firstLine="0"/>
+        <w:jc w:val="left"/>
+        <w:rPr>
+          <w:rFonts w:ascii="Calibri" w:hAnsi="Calibri" w:cs="Calibri" w:eastAsia="Calibri"/>
+          <w:color w:val="auto"/>
+          <w:spacing w:val="0"/>
+          <w:position w:val="0"/>
+          <w:sz w:val="24"/>
+          <w:shd w:fill="auto" w:val="clear"/>
+        </w:rPr>
+      </w:pPr>
+      <w:r>
+        <w:rPr>
+          <w:rFonts w:ascii="Calibri" w:hAnsi="Calibri" w:cs="Calibri" w:eastAsia="Calibri"/>
+          <w:color w:val="auto"/>
+          <w:spacing w:val="0"/>
+          <w:position w:val="0"/>
+          <w:sz w:val="24"/>
+          <w:shd w:fill="auto" w:val="clear"/>
+        </w:rPr>
+        <w:t xml:space="preserve">The world will have a maze, ducks, squirrels, rabbits, balls, treats, trees and other dogs. Differnt breeds of dog will have differnt AI and personalities and interact with the world around them differently, differnt breeds will become tired by doing differnt things.</w:t>
       </w:r>
     </w:p>
     <w:p>
@@ -597,7 +575,7 @@
           <w:sz w:val="24"/>
           <w:shd w:fill="auto" w:val="clear"/>
         </w:rPr>
-        <w:t xml:space="preserve">-npc will stay when told to</w:t>
+        <w:t xml:space="preserve">-npc will stay when told to - done</w:t>
       </w:r>
     </w:p>
     <w:p>
@@ -1307,7 +1285,7 @@
           <w:sz w:val="24"/>
           <w:shd w:fill="auto" w:val="clear"/>
         </w:rPr>
-        <w:t xml:space="preserve">-implemt ground sprite</w:t>
+        <w:t xml:space="preserve">-implemt ground sprite - done</w:t>
       </w:r>
     </w:p>
     <w:p>
@@ -1359,59 +1337,85 @@
           <w:sz w:val="24"/>
           <w:shd w:fill="auto" w:val="clear"/>
         </w:rPr>
-        <w:t xml:space="preserve">-implement barrier sprites</w:t>
-      </w:r>
-    </w:p>
-    <w:p>
-      <w:pPr>
-        <w:spacing w:before="0" w:after="0" w:line="240"/>
-        <w:ind w:right="0" w:left="0" w:firstLine="0"/>
-        <w:jc w:val="left"/>
-        <w:rPr>
-          <w:rFonts w:ascii="Calibri" w:hAnsi="Calibri" w:cs="Calibri" w:eastAsia="Calibri"/>
-          <w:color w:val="auto"/>
-          <w:spacing w:val="0"/>
-          <w:position w:val="0"/>
-          <w:sz w:val="24"/>
-          <w:shd w:fill="auto" w:val="clear"/>
-        </w:rPr>
-      </w:pPr>
-      <w:r>
-        <w:rPr>
-          <w:rFonts w:ascii="Calibri" w:hAnsi="Calibri" w:cs="Calibri" w:eastAsia="Calibri"/>
-          <w:color w:val="auto"/>
-          <w:spacing w:val="0"/>
-          <w:position w:val="0"/>
-          <w:sz w:val="24"/>
-          <w:shd w:fill="auto" w:val="clear"/>
-        </w:rPr>
-        <w:t xml:space="preserve">-implement player sprite</w:t>
-      </w:r>
-    </w:p>
-    <w:p>
-      <w:pPr>
-        <w:spacing w:before="0" w:after="0" w:line="240"/>
-        <w:ind w:right="0" w:left="0" w:firstLine="0"/>
-        <w:jc w:val="left"/>
-        <w:rPr>
-          <w:rFonts w:ascii="Calibri" w:hAnsi="Calibri" w:cs="Calibri" w:eastAsia="Calibri"/>
-          <w:color w:val="auto"/>
-          <w:spacing w:val="0"/>
-          <w:position w:val="0"/>
-          <w:sz w:val="24"/>
-          <w:shd w:fill="auto" w:val="clear"/>
-        </w:rPr>
-      </w:pPr>
-      <w:r>
-        <w:rPr>
-          <w:rFonts w:ascii="Calibri" w:hAnsi="Calibri" w:cs="Calibri" w:eastAsia="Calibri"/>
-          <w:color w:val="auto"/>
-          <w:spacing w:val="0"/>
-          <w:position w:val="0"/>
-          <w:sz w:val="24"/>
-          <w:shd w:fill="auto" w:val="clear"/>
-        </w:rPr>
-        <w:t xml:space="preserve">-implement dog and duck sprite</w:t>
+        <w:t xml:space="preserve">-implement barrier sprites - done</w:t>
+      </w:r>
+    </w:p>
+    <w:p>
+      <w:pPr>
+        <w:spacing w:before="0" w:after="0" w:line="240"/>
+        <w:ind w:right="0" w:left="0" w:firstLine="0"/>
+        <w:jc w:val="left"/>
+        <w:rPr>
+          <w:rFonts w:ascii="Calibri" w:hAnsi="Calibri" w:cs="Calibri" w:eastAsia="Calibri"/>
+          <w:color w:val="auto"/>
+          <w:spacing w:val="0"/>
+          <w:position w:val="0"/>
+          <w:sz w:val="24"/>
+          <w:shd w:fill="auto" w:val="clear"/>
+        </w:rPr>
+      </w:pPr>
+      <w:r>
+        <w:rPr>
+          <w:rFonts w:ascii="Calibri" w:hAnsi="Calibri" w:cs="Calibri" w:eastAsia="Calibri"/>
+          <w:color w:val="auto"/>
+          <w:spacing w:val="0"/>
+          <w:position w:val="0"/>
+          <w:sz w:val="24"/>
+          <w:shd w:fill="auto" w:val="clear"/>
+        </w:rPr>
+        <w:t xml:space="preserve">-implement player sprite - done</w:t>
+      </w:r>
+    </w:p>
+    <w:p>
+      <w:pPr>
+        <w:spacing w:before="0" w:after="0" w:line="240"/>
+        <w:ind w:right="0" w:left="0" w:firstLine="0"/>
+        <w:jc w:val="left"/>
+        <w:rPr>
+          <w:rFonts w:ascii="Calibri" w:hAnsi="Calibri" w:cs="Calibri" w:eastAsia="Calibri"/>
+          <w:color w:val="auto"/>
+          <w:spacing w:val="0"/>
+          <w:position w:val="0"/>
+          <w:sz w:val="24"/>
+          <w:shd w:fill="auto" w:val="clear"/>
+        </w:rPr>
+      </w:pPr>
+      <w:r>
+        <w:rPr>
+          <w:rFonts w:ascii="Calibri" w:hAnsi="Calibri" w:cs="Calibri" w:eastAsia="Calibri"/>
+          <w:color w:val="auto"/>
+          <w:spacing w:val="0"/>
+          <w:position w:val="0"/>
+          <w:sz w:val="24"/>
+          <w:shd w:fill="auto" w:val="clear"/>
+        </w:rPr>
+        <w:t xml:space="preserve">-implement dog - done</w:t>
+      </w:r>
+    </w:p>
+    <w:p>
+      <w:pPr>
+        <w:spacing w:before="0" w:after="0" w:line="240"/>
+        <w:ind w:right="0" w:left="0" w:firstLine="0"/>
+        <w:jc w:val="left"/>
+        <w:rPr>
+          <w:rFonts w:ascii="Calibri" w:hAnsi="Calibri" w:cs="Calibri" w:eastAsia="Calibri"/>
+          <w:color w:val="auto"/>
+          <w:spacing w:val="0"/>
+          <w:position w:val="0"/>
+          <w:sz w:val="24"/>
+          <w:shd w:fill="auto" w:val="clear"/>
+        </w:rPr>
+      </w:pPr>
+      <w:r>
+        <w:rPr>
+          <w:rFonts w:ascii="Calibri" w:hAnsi="Calibri" w:cs="Calibri" w:eastAsia="Calibri"/>
+          <w:color w:val="auto"/>
+          <w:spacing w:val="0"/>
+          <w:position w:val="0"/>
+          <w:sz w:val="24"/>
+          <w:shd w:fill="auto" w:val="clear"/>
+        </w:rPr>
+        <w:t xml:space="preserve">-implement duck sprite</w:t>
       </w:r>
     </w:p>
     <w:p>
@@ -2869,6 +2873,237 @@
         <w:jc w:val="left"/>
         <w:rPr>
           <w:rFonts w:ascii="Calibri" w:hAnsi="Calibri" w:cs="Calibri" w:eastAsia="Calibri"/>
+          <w:color w:val="auto"/>
+          <w:spacing w:val="0"/>
+          <w:position w:val="0"/>
+          <w:sz w:val="24"/>
+          <w:shd w:fill="auto" w:val="clear"/>
+        </w:rPr>
+      </w:pPr>
+      <w:r>
+        <w:rPr>
+          <w:rFonts w:ascii="Calibri" w:hAnsi="Calibri" w:cs="Calibri" w:eastAsia="Calibri"/>
+          <w:color w:val="auto"/>
+          <w:spacing w:val="0"/>
+          <w:position w:val="0"/>
+          <w:sz w:val="24"/>
+          <w:shd w:fill="auto" w:val="clear"/>
+        </w:rPr>
+        <w:t xml:space="preserve">Animal behavoir and AI is controlled by a finite state machine.</w:t>
+      </w:r>
+    </w:p>
+    <w:p>
+      <w:pPr>
+        <w:spacing w:before="0" w:after="0" w:line="240"/>
+        <w:ind w:right="0" w:left="0" w:firstLine="0"/>
+        <w:jc w:val="left"/>
+        <w:rPr>
+          <w:rFonts w:ascii="Calibri" w:hAnsi="Calibri" w:cs="Calibri" w:eastAsia="Calibri"/>
+          <w:color w:val="auto"/>
+          <w:spacing w:val="0"/>
+          <w:position w:val="0"/>
+          <w:sz w:val="24"/>
+          <w:shd w:fill="auto" w:val="clear"/>
+        </w:rPr>
+      </w:pPr>
+      <w:r>
+        <w:rPr>
+          <w:rFonts w:ascii="Calibri" w:hAnsi="Calibri" w:cs="Calibri" w:eastAsia="Calibri"/>
+          <w:color w:val="auto"/>
+          <w:spacing w:val="0"/>
+          <w:position w:val="0"/>
+          <w:sz w:val="24"/>
+          <w:shd w:fill="auto" w:val="clear"/>
+        </w:rPr>
+        <w:t xml:space="preserve"> </w:t>
+      </w:r>
+    </w:p>
+    <w:p>
+      <w:pPr>
+        <w:spacing w:before="0" w:after="0" w:line="240"/>
+        <w:ind w:right="0" w:left="0" w:firstLine="0"/>
+        <w:jc w:val="left"/>
+        <w:rPr>
+          <w:rFonts w:ascii="Calibri" w:hAnsi="Calibri" w:cs="Calibri" w:eastAsia="Calibri"/>
+          <w:color w:val="auto"/>
+          <w:spacing w:val="0"/>
+          <w:position w:val="0"/>
+          <w:sz w:val="24"/>
+          <w:shd w:fill="auto" w:val="clear"/>
+        </w:rPr>
+      </w:pPr>
+    </w:p>
+    <w:p>
+      <w:pPr>
+        <w:spacing w:before="0" w:after="0" w:line="240"/>
+        <w:ind w:right="0" w:left="0" w:firstLine="0"/>
+        <w:jc w:val="left"/>
+        <w:rPr>
+          <w:rFonts w:ascii="Calibri" w:hAnsi="Calibri" w:cs="Calibri" w:eastAsia="Calibri"/>
+          <w:color w:val="auto"/>
+          <w:spacing w:val="0"/>
+          <w:position w:val="0"/>
+          <w:sz w:val="24"/>
+          <w:shd w:fill="auto" w:val="clear"/>
+        </w:rPr>
+      </w:pPr>
+      <w:r>
+        <w:rPr>
+          <w:rFonts w:ascii="Calibri" w:hAnsi="Calibri" w:cs="Calibri" w:eastAsia="Calibri"/>
+          <w:color w:val="auto"/>
+          <w:spacing w:val="0"/>
+          <w:position w:val="0"/>
+          <w:sz w:val="24"/>
+          <w:shd w:fill="auto" w:val="clear"/>
+        </w:rPr>
+        <w:t xml:space="preserve">below is an example of super basic state machine</w:t>
+      </w:r>
+    </w:p>
+    <w:p>
+      <w:pPr>
+        <w:spacing w:before="0" w:after="0" w:line="240"/>
+        <w:ind w:right="0" w:left="0" w:firstLine="0"/>
+        <w:jc w:val="left"/>
+        <w:rPr>
+          <w:rFonts w:ascii="Calibri" w:hAnsi="Calibri" w:cs="Calibri" w:eastAsia="Calibri"/>
+          <w:b/>
+          <w:color w:val="auto"/>
+          <w:spacing w:val="0"/>
+          <w:position w:val="0"/>
+          <w:sz w:val="24"/>
+          <w:u w:val="single"/>
+          <w:shd w:fill="auto" w:val="clear"/>
+        </w:rPr>
+      </w:pPr>
+    </w:p>
+    <w:p>
+      <w:pPr>
+        <w:spacing w:before="0" w:after="0" w:line="240"/>
+        <w:ind w:right="0" w:left="0" w:firstLine="0"/>
+        <w:jc w:val="left"/>
+        <w:rPr>
+          <w:rFonts w:ascii="Calibri" w:hAnsi="Calibri" w:cs="Calibri" w:eastAsia="Calibri"/>
+          <w:b/>
+          <w:color w:val="auto"/>
+          <w:spacing w:val="0"/>
+          <w:position w:val="0"/>
+          <w:sz w:val="24"/>
+          <w:u w:val="single"/>
+          <w:shd w:fill="auto" w:val="clear"/>
+        </w:rPr>
+      </w:pPr>
+      <w:r>
+        <w:object w:dxaOrig="5940" w:dyaOrig="2580">
+          <v:rect xmlns:o="urn:schemas-microsoft-com:office:office" xmlns:v="urn:schemas-microsoft-com:vml" id="rectole0000000001" style="width:297.000000pt;height:129.000000pt" o:preferrelative="t" o:ole="">
+            <o:lock v:ext="edit"/>
+            <v:imagedata xmlns:r="http://schemas.openxmlformats.org/officeDocument/2006/relationships" r:id="docRId3" o:title=""/>
+          </v:rect>
+          <o:OLEObject xmlns:r="http://schemas.openxmlformats.org/officeDocument/2006/relationships" xmlns:o="urn:schemas-microsoft-com:office:office" Type="Embed" ProgID="StaticMetafile" DrawAspect="Content" ObjectID="0000000001" ShapeID="rectole0000000001" r:id="docRId2"/>
+        </w:object>
+      </w:r>
+    </w:p>
+    <w:p>
+      <w:pPr>
+        <w:spacing w:before="0" w:after="0" w:line="240"/>
+        <w:ind w:right="0" w:left="0" w:firstLine="0"/>
+        <w:jc w:val="left"/>
+        <w:rPr>
+          <w:rFonts w:ascii="Calibri" w:hAnsi="Calibri" w:cs="Calibri" w:eastAsia="Calibri"/>
+          <w:b/>
+          <w:color w:val="auto"/>
+          <w:spacing w:val="0"/>
+          <w:position w:val="0"/>
+          <w:sz w:val="24"/>
+          <w:u w:val="single"/>
+          <w:shd w:fill="auto" w:val="clear"/>
+        </w:rPr>
+      </w:pPr>
+    </w:p>
+    <w:p>
+      <w:pPr>
+        <w:spacing w:before="0" w:after="0" w:line="240"/>
+        <w:ind w:right="0" w:left="0" w:firstLine="0"/>
+        <w:jc w:val="left"/>
+        <w:rPr>
+          <w:rFonts w:ascii="Calibri" w:hAnsi="Calibri" w:cs="Calibri" w:eastAsia="Calibri"/>
+          <w:color w:val="auto"/>
+          <w:spacing w:val="0"/>
+          <w:position w:val="0"/>
+          <w:sz w:val="24"/>
+          <w:shd w:fill="auto" w:val="clear"/>
+        </w:rPr>
+      </w:pPr>
+      <w:r>
+        <w:rPr>
+          <w:rFonts w:ascii="Calibri" w:hAnsi="Calibri" w:cs="Calibri" w:eastAsia="Calibri"/>
+          <w:color w:val="auto"/>
+          <w:spacing w:val="0"/>
+          <w:position w:val="0"/>
+          <w:sz w:val="24"/>
+          <w:shd w:fill="auto" w:val="clear"/>
+        </w:rPr>
+        <w:t xml:space="preserve">the NPC finite state machines will be changed by both direct input from player and also interactions with enviroment influencing the state animals are in.</w:t>
+      </w:r>
+    </w:p>
+    <w:p>
+      <w:pPr>
+        <w:spacing w:before="0" w:after="0" w:line="240"/>
+        <w:ind w:right="0" w:left="0" w:firstLine="0"/>
+        <w:jc w:val="left"/>
+        <w:rPr>
+          <w:rFonts w:ascii="Calibri" w:hAnsi="Calibri" w:cs="Calibri" w:eastAsia="Calibri"/>
+          <w:color w:val="auto"/>
+          <w:spacing w:val="0"/>
+          <w:position w:val="0"/>
+          <w:sz w:val="24"/>
+          <w:shd w:fill="auto" w:val="clear"/>
+        </w:rPr>
+      </w:pPr>
+      <w:r>
+        <w:rPr>
+          <w:rFonts w:ascii="Calibri" w:hAnsi="Calibri" w:cs="Calibri" w:eastAsia="Calibri"/>
+          <w:color w:val="auto"/>
+          <w:spacing w:val="0"/>
+          <w:position w:val="0"/>
+          <w:sz w:val="24"/>
+          <w:shd w:fill="auto" w:val="clear"/>
+        </w:rPr>
+        <w:t xml:space="preserve">eg. player presses space -  dog will change from stay to follow</w:t>
+      </w:r>
+    </w:p>
+    <w:p>
+      <w:pPr>
+        <w:spacing w:before="0" w:after="0" w:line="240"/>
+        <w:ind w:right="0" w:left="0" w:firstLine="0"/>
+        <w:jc w:val="left"/>
+        <w:rPr>
+          <w:rFonts w:ascii="Calibri" w:hAnsi="Calibri" w:cs="Calibri" w:eastAsia="Calibri"/>
+          <w:color w:val="auto"/>
+          <w:spacing w:val="0"/>
+          <w:position w:val="0"/>
+          <w:sz w:val="24"/>
+          <w:shd w:fill="auto" w:val="clear"/>
+        </w:rPr>
+      </w:pPr>
+      <w:r>
+        <w:rPr>
+          <w:rFonts w:ascii="Calibri" w:hAnsi="Calibri" w:cs="Calibri" w:eastAsia="Calibri"/>
+          <w:color w:val="auto"/>
+          <w:spacing w:val="0"/>
+          <w:position w:val="0"/>
+          <w:sz w:val="24"/>
+          <w:shd w:fill="auto" w:val="clear"/>
+        </w:rPr>
+        <w:t xml:space="preserve">when dog goes close to duck the duck will go from stay to flee state</w:t>
+      </w:r>
+    </w:p>
+    <w:p>
+      <w:pPr>
+        <w:spacing w:before="0" w:after="0" w:line="240"/>
+        <w:ind w:right="0" w:left="0" w:firstLine="0"/>
+        <w:jc w:val="left"/>
+        <w:rPr>
+          <w:rFonts w:ascii="Calibri" w:hAnsi="Calibri" w:cs="Calibri" w:eastAsia="Calibri"/>
           <w:b/>
           <w:color w:val="auto"/>
           <w:spacing w:val="0"/>
@@ -2933,6 +3168,144 @@
         <w:jc w:val="left"/>
         <w:rPr>
           <w:rFonts w:ascii="Calibri" w:hAnsi="Calibri" w:cs="Calibri" w:eastAsia="Calibri"/>
+          <w:color w:val="auto"/>
+          <w:spacing w:val="0"/>
+          <w:position w:val="0"/>
+          <w:sz w:val="24"/>
+          <w:shd w:fill="auto" w:val="clear"/>
+        </w:rPr>
+      </w:pPr>
+      <w:r>
+        <w:rPr>
+          <w:rFonts w:ascii="Calibri" w:hAnsi="Calibri" w:cs="Calibri" w:eastAsia="Calibri"/>
+          <w:color w:val="auto"/>
+          <w:spacing w:val="0"/>
+          <w:position w:val="0"/>
+          <w:sz w:val="24"/>
+          <w:shd w:fill="auto" w:val="clear"/>
+        </w:rPr>
+        <w:t xml:space="preserve">Game grid is a 2d array the stores if a node is a barrier or empty. this data structure is used by the path finding algorithm to find efficient paths from on point(cell) in the game grid to another. this grid does not store anything about the player or npc character only if a position on the grid has a barrier or not. </w:t>
+      </w:r>
+    </w:p>
+    <w:p>
+      <w:pPr>
+        <w:spacing w:before="0" w:after="0" w:line="240"/>
+        <w:ind w:right="0" w:left="0" w:firstLine="0"/>
+        <w:jc w:val="left"/>
+        <w:rPr>
+          <w:rFonts w:ascii="Calibri" w:hAnsi="Calibri" w:cs="Calibri" w:eastAsia="Calibri"/>
+          <w:color w:val="auto"/>
+          <w:spacing w:val="0"/>
+          <w:position w:val="0"/>
+          <w:sz w:val="24"/>
+          <w:shd w:fill="auto" w:val="clear"/>
+        </w:rPr>
+      </w:pPr>
+    </w:p>
+    <w:p>
+      <w:pPr>
+        <w:spacing w:before="0" w:after="0" w:line="240"/>
+        <w:ind w:right="0" w:left="0" w:firstLine="0"/>
+        <w:jc w:val="left"/>
+        <w:rPr>
+          <w:rFonts w:ascii="Calibri" w:hAnsi="Calibri" w:cs="Calibri" w:eastAsia="Calibri"/>
+          <w:color w:val="auto"/>
+          <w:spacing w:val="0"/>
+          <w:position w:val="0"/>
+          <w:sz w:val="24"/>
+          <w:shd w:fill="auto" w:val="clear"/>
+        </w:rPr>
+      </w:pPr>
+      <w:r>
+        <w:rPr>
+          <w:rFonts w:ascii="Calibri" w:hAnsi="Calibri" w:cs="Calibri" w:eastAsia="Calibri"/>
+          <w:color w:val="auto"/>
+          <w:spacing w:val="0"/>
+          <w:position w:val="0"/>
+          <w:sz w:val="24"/>
+          <w:shd w:fill="auto" w:val="clear"/>
+        </w:rPr>
+        <w:t xml:space="preserve">[[barrier,barrier, barrier],</w:t>
+      </w:r>
+    </w:p>
+    <w:p>
+      <w:pPr>
+        <w:spacing w:before="0" w:after="0" w:line="240"/>
+        <w:ind w:right="0" w:left="0" w:firstLine="0"/>
+        <w:jc w:val="left"/>
+        <w:rPr>
+          <w:rFonts w:ascii="Calibri" w:hAnsi="Calibri" w:cs="Calibri" w:eastAsia="Calibri"/>
+          <w:color w:val="auto"/>
+          <w:spacing w:val="0"/>
+          <w:position w:val="0"/>
+          <w:sz w:val="24"/>
+          <w:shd w:fill="auto" w:val="clear"/>
+        </w:rPr>
+      </w:pPr>
+      <w:r>
+        <w:rPr>
+          <w:rFonts w:ascii="Calibri" w:hAnsi="Calibri" w:cs="Calibri" w:eastAsia="Calibri"/>
+          <w:color w:val="auto"/>
+          <w:spacing w:val="0"/>
+          <w:position w:val="0"/>
+          <w:sz w:val="24"/>
+          <w:shd w:fill="auto" w:val="clear"/>
+        </w:rPr>
+        <w:t xml:space="preserve">[barrier, empty, barrier],</w:t>
+      </w:r>
+    </w:p>
+    <w:p>
+      <w:pPr>
+        <w:spacing w:before="0" w:after="0" w:line="240"/>
+        <w:ind w:right="0" w:left="0" w:firstLine="0"/>
+        <w:jc w:val="left"/>
+        <w:rPr>
+          <w:rFonts w:ascii="Calibri" w:hAnsi="Calibri" w:cs="Calibri" w:eastAsia="Calibri"/>
+          <w:b/>
+          <w:color w:val="auto"/>
+          <w:spacing w:val="0"/>
+          <w:position w:val="0"/>
+          <w:sz w:val="24"/>
+          <w:u w:val="single"/>
+          <w:shd w:fill="auto" w:val="clear"/>
+        </w:rPr>
+      </w:pPr>
+      <w:r>
+        <w:rPr>
+          <w:rFonts w:ascii="Calibri" w:hAnsi="Calibri" w:cs="Calibri" w:eastAsia="Calibri"/>
+          <w:color w:val="auto"/>
+          <w:spacing w:val="0"/>
+          <w:position w:val="0"/>
+          <w:sz w:val="24"/>
+          <w:shd w:fill="auto" w:val="clear"/>
+        </w:rPr>
+        <w:t xml:space="preserve">[barreir, barrier, barrier]]</w:t>
+      </w:r>
+    </w:p>
+    <w:p>
+      <w:pPr>
+        <w:spacing w:before="0" w:after="0" w:line="240"/>
+        <w:ind w:right="0" w:left="0" w:firstLine="0"/>
+        <w:jc w:val="left"/>
+        <w:rPr>
+          <w:rFonts w:ascii="Calibri" w:hAnsi="Calibri" w:cs="Calibri" w:eastAsia="Calibri"/>
+          <w:b/>
+          <w:color w:val="auto"/>
+          <w:spacing w:val="0"/>
+          <w:position w:val="0"/>
+          <w:sz w:val="24"/>
+          <w:u w:val="single"/>
+          <w:shd w:fill="auto" w:val="clear"/>
+        </w:rPr>
+      </w:pPr>
+    </w:p>
+    <w:p>
+      <w:pPr>
+        <w:spacing w:before="0" w:after="0" w:line="240"/>
+        <w:ind w:right="0" w:left="0" w:firstLine="0"/>
+        <w:jc w:val="left"/>
+        <w:rPr>
+          <w:rFonts w:ascii="Calibri" w:hAnsi="Calibri" w:cs="Calibri" w:eastAsia="Calibri"/>
           <w:b/>
           <w:color w:val="auto"/>
           <w:spacing w:val="0"/>
@@ -3032,6 +3405,170 @@
         </w:rPr>
         <w:t xml:space="preserve">Dog</w:t>
       </w:r>
+    </w:p>
+    <w:p>
+      <w:pPr>
+        <w:spacing w:before="0" w:after="0" w:line="240"/>
+        <w:ind w:right="0" w:left="0" w:firstLine="0"/>
+        <w:jc w:val="left"/>
+        <w:rPr>
+          <w:rFonts w:ascii="Calibri" w:hAnsi="Calibri" w:cs="Calibri" w:eastAsia="Calibri"/>
+          <w:b/>
+          <w:color w:val="auto"/>
+          <w:spacing w:val="0"/>
+          <w:position w:val="0"/>
+          <w:sz w:val="24"/>
+          <w:u w:val="single"/>
+          <w:shd w:fill="auto" w:val="clear"/>
+        </w:rPr>
+      </w:pPr>
+    </w:p>
+    <w:p>
+      <w:pPr>
+        <w:spacing w:before="0" w:after="0" w:line="240"/>
+        <w:ind w:right="0" w:left="0" w:firstLine="0"/>
+        <w:jc w:val="left"/>
+        <w:rPr>
+          <w:rFonts w:ascii="Calibri" w:hAnsi="Calibri" w:cs="Calibri" w:eastAsia="Calibri"/>
+          <w:color w:val="auto"/>
+          <w:spacing w:val="0"/>
+          <w:position w:val="0"/>
+          <w:sz w:val="24"/>
+          <w:shd w:fill="auto" w:val="clear"/>
+        </w:rPr>
+      </w:pPr>
+      <w:r>
+        <w:rPr>
+          <w:rFonts w:ascii="Calibri" w:hAnsi="Calibri" w:cs="Calibri" w:eastAsia="Calibri"/>
+          <w:color w:val="auto"/>
+          <w:spacing w:val="0"/>
+          <w:position w:val="0"/>
+          <w:sz w:val="24"/>
+          <w:shd w:fill="auto" w:val="clear"/>
+        </w:rPr>
+        <w:t xml:space="preserve">States:</w:t>
+      </w:r>
+    </w:p>
+    <w:p>
+      <w:pPr>
+        <w:spacing w:before="0" w:after="0" w:line="240"/>
+        <w:ind w:right="0" w:left="0" w:firstLine="0"/>
+        <w:jc w:val="left"/>
+        <w:rPr>
+          <w:rFonts w:ascii="Calibri" w:hAnsi="Calibri" w:cs="Calibri" w:eastAsia="Calibri"/>
+          <w:color w:val="auto"/>
+          <w:spacing w:val="0"/>
+          <w:position w:val="0"/>
+          <w:sz w:val="24"/>
+          <w:shd w:fill="auto" w:val="clear"/>
+        </w:rPr>
+      </w:pPr>
+      <w:r>
+        <w:rPr>
+          <w:rFonts w:ascii="Calibri" w:hAnsi="Calibri" w:cs="Calibri" w:eastAsia="Calibri"/>
+          <w:color w:val="auto"/>
+          <w:spacing w:val="0"/>
+          <w:position w:val="0"/>
+          <w:sz w:val="24"/>
+          <w:shd w:fill="auto" w:val="clear"/>
+        </w:rPr>
+        <w:t xml:space="preserve">follow</w:t>
+      </w:r>
+    </w:p>
+    <w:p>
+      <w:pPr>
+        <w:spacing w:before="0" w:after="0" w:line="240"/>
+        <w:ind w:right="0" w:left="0" w:firstLine="0"/>
+        <w:jc w:val="left"/>
+        <w:rPr>
+          <w:rFonts w:ascii="Calibri" w:hAnsi="Calibri" w:cs="Calibri" w:eastAsia="Calibri"/>
+          <w:color w:val="auto"/>
+          <w:spacing w:val="0"/>
+          <w:position w:val="0"/>
+          <w:sz w:val="24"/>
+          <w:shd w:fill="auto" w:val="clear"/>
+        </w:rPr>
+      </w:pPr>
+      <w:r>
+        <w:rPr>
+          <w:rFonts w:ascii="Calibri" w:hAnsi="Calibri" w:cs="Calibri" w:eastAsia="Calibri"/>
+          <w:color w:val="auto"/>
+          <w:spacing w:val="0"/>
+          <w:position w:val="0"/>
+          <w:sz w:val="24"/>
+          <w:shd w:fill="auto" w:val="clear"/>
+        </w:rPr>
+        <w:t xml:space="preserve">stay</w:t>
+      </w:r>
+    </w:p>
+    <w:p>
+      <w:pPr>
+        <w:spacing w:before="0" w:after="0" w:line="240"/>
+        <w:ind w:right="0" w:left="0" w:firstLine="0"/>
+        <w:jc w:val="left"/>
+        <w:rPr>
+          <w:rFonts w:ascii="Calibri" w:hAnsi="Calibri" w:cs="Calibri" w:eastAsia="Calibri"/>
+          <w:color w:val="auto"/>
+          <w:spacing w:val="0"/>
+          <w:position w:val="0"/>
+          <w:sz w:val="24"/>
+          <w:shd w:fill="auto" w:val="clear"/>
+        </w:rPr>
+      </w:pPr>
+      <w:r>
+        <w:rPr>
+          <w:rFonts w:ascii="Calibri" w:hAnsi="Calibri" w:cs="Calibri" w:eastAsia="Calibri"/>
+          <w:color w:val="auto"/>
+          <w:spacing w:val="0"/>
+          <w:position w:val="0"/>
+          <w:sz w:val="24"/>
+          <w:shd w:fill="auto" w:val="clear"/>
+        </w:rPr>
+        <w:t xml:space="preserve">sniff</w:t>
+      </w:r>
+    </w:p>
+    <w:p>
+      <w:pPr>
+        <w:spacing w:before="0" w:after="0" w:line="240"/>
+        <w:ind w:right="0" w:left="0" w:firstLine="0"/>
+        <w:jc w:val="left"/>
+        <w:rPr>
+          <w:rFonts w:ascii="Calibri" w:hAnsi="Calibri" w:cs="Calibri" w:eastAsia="Calibri"/>
+          <w:color w:val="auto"/>
+          <w:spacing w:val="0"/>
+          <w:position w:val="0"/>
+          <w:sz w:val="24"/>
+          <w:shd w:fill="auto" w:val="clear"/>
+        </w:rPr>
+      </w:pPr>
+      <w:r>
+        <w:rPr>
+          <w:rFonts w:ascii="Calibri" w:hAnsi="Calibri" w:cs="Calibri" w:eastAsia="Calibri"/>
+          <w:color w:val="auto"/>
+          <w:spacing w:val="0"/>
+          <w:position w:val="0"/>
+          <w:sz w:val="24"/>
+          <w:shd w:fill="auto" w:val="clear"/>
+        </w:rPr>
+        <w:t xml:space="preserve">flee</w:t>
+      </w:r>
+    </w:p>
+    <w:p>
+      <w:pPr>
+        <w:spacing w:before="0" w:after="0" w:line="240"/>
+        <w:ind w:right="0" w:left="0" w:firstLine="0"/>
+        <w:jc w:val="left"/>
+        <w:rPr>
+          <w:rFonts w:ascii="Calibri" w:hAnsi="Calibri" w:cs="Calibri" w:eastAsia="Calibri"/>
+          <w:b/>
+          <w:color w:val="auto"/>
+          <w:spacing w:val="0"/>
+          <w:position w:val="0"/>
+          <w:sz w:val="24"/>
+          <w:u w:val="single"/>
+          <w:shd w:fill="auto" w:val="clear"/>
+        </w:rPr>
+      </w:pPr>
     </w:p>
     <w:p>
       <w:pPr>

</xml_diff>

<commit_message>
update to read me
</commit_message>
<xml_diff>
--- a/Dog walking sim.docx
+++ b/Dog walking sim.docx
@@ -1270,81 +1270,7 @@
           <w:sz w:val="24"/>
           <w:shd w:fill="auto" w:val="clear"/>
         </w:rPr>
-        <w:t xml:space="preserve">P</w:t>
-      </w:r>
-      <w:r>
-        <w:rPr>
-          <w:rFonts w:ascii="Calibri" w:hAnsi="Calibri" w:cs="Calibri" w:eastAsia="Calibri"/>
-          <w:color w:val="000000"/>
-          <w:spacing w:val="0"/>
-          <w:position w:val="0"/>
-          <w:sz w:val="24"/>
-          <w:shd w:fill="auto" w:val="clear"/>
-        </w:rPr>
-        <w:t xml:space="preserve">ress p to pick up the ball</w:t>
-      </w:r>
-    </w:p>
-    <w:p>
-      <w:pPr>
-        <w:spacing w:before="0" w:after="0" w:line="240"/>
-        <w:ind w:right="0" w:left="0" w:firstLine="0"/>
-        <w:jc w:val="left"/>
-        <w:rPr>
-          <w:rFonts w:ascii="Calibri" w:hAnsi="Calibri" w:cs="Calibri" w:eastAsia="Calibri"/>
-          <w:color w:val="000000"/>
-          <w:spacing w:val="0"/>
-          <w:position w:val="0"/>
-          <w:sz w:val="24"/>
-          <w:shd w:fill="auto" w:val="clear"/>
-        </w:rPr>
-      </w:pPr>
-    </w:p>
-    <w:p>
-      <w:pPr>
-        <w:spacing w:before="0" w:after="0" w:line="240"/>
-        <w:ind w:right="0" w:left="0" w:firstLine="0"/>
-        <w:jc w:val="left"/>
-        <w:rPr>
-          <w:rFonts w:ascii="Calibri" w:hAnsi="Calibri" w:cs="Calibri" w:eastAsia="Calibri"/>
-          <w:color w:val="000000"/>
-          <w:spacing w:val="0"/>
-          <w:position w:val="0"/>
-          <w:sz w:val="24"/>
-          <w:shd w:fill="auto" w:val="clear"/>
-        </w:rPr>
-      </w:pPr>
-      <w:r>
-        <w:rPr>
-          <w:rFonts w:ascii="Calibri" w:hAnsi="Calibri" w:cs="Calibri" w:eastAsia="Calibri"/>
-          <w:color w:val="auto"/>
-          <w:spacing w:val="0"/>
-          <w:position w:val="0"/>
-          <w:sz w:val="24"/>
-          <w:shd w:fill="auto" w:val="clear"/>
-        </w:rPr>
-        <w:t xml:space="preserve">P</w:t>
-      </w:r>
-      <w:r>
-        <w:rPr>
-          <w:rFonts w:ascii="Calibri" w:hAnsi="Calibri" w:cs="Calibri" w:eastAsia="Calibri"/>
-          <w:color w:val="000000"/>
-          <w:spacing w:val="0"/>
-          <w:position w:val="0"/>
-          <w:sz w:val="24"/>
-          <w:shd w:fill="auto" w:val="clear"/>
-        </w:rPr>
-        <w:t xml:space="preserve">ress t to throw the ball. </w:t>
-      </w:r>
-      <w:r>
-        <w:rPr>
-          <w:rFonts w:ascii="Calibri" w:hAnsi="Calibri" w:cs="Calibri" w:eastAsia="Calibri"/>
-          <w:color w:val="auto"/>
-          <w:spacing w:val="0"/>
-          <w:position w:val="0"/>
-          <w:sz w:val="24"/>
-          <w:shd w:fill="auto" w:val="clear"/>
-        </w:rPr>
-        <w:t xml:space="preserve">Your</w:t>
+        <w:t xml:space="preserve">When close to the ball left click on it to pick up. then left click somewhere on the map to throw.Your</w:t>
       </w:r>
       <w:r>
         <w:rPr>
@@ -1356,6 +1282,47 @@
           <w:shd w:fill="auto" w:val="clear"/>
         </w:rPr>
         <w:t xml:space="preserve"> dog will now stop whatever it is doing and run to the ball and bring it back to you.</w:t>
+      </w:r>
+    </w:p>
+    <w:p>
+      <w:pPr>
+        <w:spacing w:before="0" w:after="0" w:line="240"/>
+        <w:ind w:right="0" w:left="0" w:firstLine="0"/>
+        <w:jc w:val="left"/>
+        <w:rPr>
+          <w:rFonts w:ascii="Calibri" w:hAnsi="Calibri" w:cs="Calibri" w:eastAsia="Calibri"/>
+          <w:color w:val="000000"/>
+          <w:spacing w:val="0"/>
+          <w:position w:val="0"/>
+          <w:sz w:val="24"/>
+          <w:shd w:fill="auto" w:val="clear"/>
+        </w:rPr>
+      </w:pPr>
+    </w:p>
+    <w:p>
+      <w:pPr>
+        <w:spacing w:before="0" w:after="0" w:line="240"/>
+        <w:ind w:right="0" w:left="0" w:firstLine="0"/>
+        <w:jc w:val="left"/>
+        <w:rPr>
+          <w:rFonts w:ascii="Calibri" w:hAnsi="Calibri" w:cs="Calibri" w:eastAsia="Calibri"/>
+          <w:color w:val="000000"/>
+          <w:spacing w:val="0"/>
+          <w:position w:val="0"/>
+          <w:sz w:val="24"/>
+          <w:shd w:fill="auto" w:val="clear"/>
+        </w:rPr>
+      </w:pPr>
+      <w:r>
+        <w:rPr>
+          <w:rFonts w:ascii="Calibri" w:hAnsi="Calibri" w:cs="Calibri" w:eastAsia="Calibri"/>
+          <w:color w:val="000000"/>
+          <w:spacing w:val="0"/>
+          <w:position w:val="0"/>
+          <w:sz w:val="24"/>
+          <w:shd w:fill="auto" w:val="clear"/>
+        </w:rPr>
+        <w:t xml:space="preserve">left click on the dog after you have told it to stay to pat it. </w:t>
       </w:r>
     </w:p>
     <w:p>

</xml_diff>

<commit_message>
add notes to code
</commit_message>
<xml_diff>
--- a/Dog walking sim.docx
+++ b/Dog walking sim.docx
@@ -46,8 +46,8 @@
         </w:rPr>
       </w:pPr>
       <w:r>
-        <w:object w:dxaOrig="7572" w:dyaOrig="5648">
-          <v:rect xmlns:o="urn:schemas-microsoft-com:office:office" xmlns:v="urn:schemas-microsoft-com:vml" id="rectole0000000000" style="width:378.600000pt;height:282.400000pt" o:preferrelative="t" o:ole="">
+        <w:object w:dxaOrig="7673" w:dyaOrig="5709">
+          <v:rect xmlns:o="urn:schemas-microsoft-com:office:office" xmlns:v="urn:schemas-microsoft-com:vml" id="rectole0000000000" style="width:383.650000pt;height:285.450000pt" o:preferrelative="t" o:ole="">
             <o:lock v:ext="edit"/>
             <v:imagedata xmlns:r="http://schemas.openxmlformats.org/officeDocument/2006/relationships" r:id="docRId1" o:title=""/>
           </v:rect>
@@ -1229,7 +1229,7 @@
           <w:sz w:val="24"/>
           <w:shd w:fill="auto" w:val="clear"/>
         </w:rPr>
-        <w:t xml:space="preserve">ress left ctrl to play chase with your dog. Your dog will now run away from you.</w:t>
+        <w:t xml:space="preserve">ress ctrl to play chase with your dog. Your dog will now run away from you.</w:t>
       </w:r>
     </w:p>
     <w:p>
@@ -1347,6 +1347,47 @@
         <w:jc w:val="left"/>
         <w:rPr>
           <w:rFonts w:ascii="Calibri" w:hAnsi="Calibri" w:cs="Calibri" w:eastAsia="Calibri"/>
+          <w:color w:val="000000"/>
+          <w:spacing w:val="0"/>
+          <w:position w:val="0"/>
+          <w:sz w:val="24"/>
+          <w:shd w:fill="auto" w:val="clear"/>
+        </w:rPr>
+      </w:pPr>
+      <w:r>
+        <w:rPr>
+          <w:rFonts w:ascii="Calibri" w:hAnsi="Calibri" w:cs="Calibri" w:eastAsia="Calibri"/>
+          <w:color w:val="000000"/>
+          <w:spacing w:val="0"/>
+          <w:position w:val="0"/>
+          <w:sz w:val="24"/>
+          <w:shd w:fill="auto" w:val="clear"/>
+        </w:rPr>
+        <w:t xml:space="preserve">left click on bread to pick up. right click to throw for ducks</w:t>
+      </w:r>
+    </w:p>
+    <w:p>
+      <w:pPr>
+        <w:spacing w:before="0" w:after="0" w:line="240"/>
+        <w:ind w:right="0" w:left="0" w:firstLine="0"/>
+        <w:jc w:val="left"/>
+        <w:rPr>
+          <w:rFonts w:ascii="Calibri" w:hAnsi="Calibri" w:cs="Calibri" w:eastAsia="Calibri"/>
+          <w:color w:val="000000"/>
+          <w:spacing w:val="0"/>
+          <w:position w:val="0"/>
+          <w:sz w:val="24"/>
+          <w:shd w:fill="auto" w:val="clear"/>
+        </w:rPr>
+      </w:pPr>
+    </w:p>
+    <w:p>
+      <w:pPr>
+        <w:spacing w:before="0" w:after="0" w:line="240"/>
+        <w:ind w:right="0" w:left="0" w:firstLine="0"/>
+        <w:jc w:val="left"/>
+        <w:rPr>
+          <w:rFonts w:ascii="Calibri" w:hAnsi="Calibri" w:cs="Calibri" w:eastAsia="Calibri"/>
           <w:b/>
           <w:color w:val="000000"/>
           <w:spacing w:val="0"/>
@@ -1503,7 +1544,7 @@
         <w:jc w:val="left"/>
         <w:rPr>
           <w:rFonts w:ascii="Calibri" w:hAnsi="Calibri" w:cs="Calibri" w:eastAsia="Calibri"/>
-          <w:color w:val="000000"/>
+          <w:color w:val="auto"/>
           <w:spacing w:val="0"/>
           <w:position w:val="0"/>
           <w:sz w:val="24"/>
@@ -1584,291 +1625,28 @@
         <w:jc w:val="left"/>
         <w:rPr>
           <w:rFonts w:ascii="Calibri" w:hAnsi="Calibri" w:cs="Calibri" w:eastAsia="Calibri"/>
-          <w:color w:val="000000"/>
-          <w:spacing w:val="0"/>
-          <w:position w:val="0"/>
-          <w:sz w:val="24"/>
-          <w:shd w:fill="auto" w:val="clear"/>
-        </w:rPr>
-      </w:pPr>
-    </w:p>
-    <w:p>
-      <w:pPr>
-        <w:spacing w:before="0" w:after="0" w:line="240"/>
-        <w:ind w:right="0" w:left="0" w:firstLine="0"/>
-        <w:jc w:val="left"/>
-        <w:rPr>
-          <w:rFonts w:ascii="Calibri" w:hAnsi="Calibri" w:cs="Calibri" w:eastAsia="Calibri"/>
-          <w:color w:val="auto"/>
-          <w:spacing w:val="0"/>
-          <w:position w:val="0"/>
-          <w:sz w:val="24"/>
-          <w:shd w:fill="auto" w:val="clear"/>
-        </w:rPr>
-      </w:pPr>
-    </w:p>
-    <w:p>
-      <w:pPr>
-        <w:spacing w:before="0" w:after="0" w:line="240"/>
-        <w:ind w:right="0" w:left="0" w:firstLine="0"/>
-        <w:jc w:val="left"/>
-        <w:rPr>
-          <w:rFonts w:ascii="Calibri" w:hAnsi="Calibri" w:cs="Calibri" w:eastAsia="Calibri"/>
-          <w:color w:val="auto"/>
-          <w:spacing w:val="0"/>
-          <w:position w:val="0"/>
-          <w:sz w:val="24"/>
-          <w:shd w:fill="auto" w:val="clear"/>
-        </w:rPr>
-      </w:pPr>
-    </w:p>
-    <w:p>
-      <w:pPr>
-        <w:spacing w:before="0" w:after="0" w:line="240"/>
-        <w:ind w:right="0" w:left="0" w:firstLine="0"/>
-        <w:jc w:val="left"/>
-        <w:rPr>
-          <w:rFonts w:ascii="Calibri" w:hAnsi="Calibri" w:cs="Calibri" w:eastAsia="Calibri"/>
-          <w:color w:val="000000"/>
-          <w:spacing w:val="0"/>
-          <w:position w:val="0"/>
-          <w:sz w:val="24"/>
-          <w:shd w:fill="auto" w:val="clear"/>
-        </w:rPr>
-      </w:pPr>
-      <w:r>
-        <w:rPr>
-          <w:rFonts w:ascii="Calibri" w:hAnsi="Calibri" w:cs="Calibri" w:eastAsia="Calibri"/>
-          <w:color w:val="auto"/>
-          <w:spacing w:val="0"/>
-          <w:position w:val="0"/>
-          <w:sz w:val="24"/>
-          <w:shd w:fill="auto" w:val="clear"/>
-        </w:rPr>
-        <w:t xml:space="preserve">I</w:t>
-      </w:r>
-      <w:r>
-        <w:rPr>
-          <w:rFonts w:ascii="Calibri" w:hAnsi="Calibri" w:cs="Calibri" w:eastAsia="Calibri"/>
-          <w:color w:val="000000"/>
-          <w:spacing w:val="0"/>
-          <w:position w:val="0"/>
-          <w:sz w:val="24"/>
-          <w:shd w:fill="auto" w:val="clear"/>
-        </w:rPr>
-        <w:t xml:space="preserve">n future </w:t>
-      </w:r>
-      <w:r>
-        <w:rPr>
-          <w:rFonts w:ascii="Calibri" w:hAnsi="Calibri" w:cs="Calibri" w:eastAsia="Calibri"/>
-          <w:color w:val="auto"/>
-          <w:spacing w:val="0"/>
-          <w:position w:val="0"/>
-          <w:sz w:val="24"/>
-          <w:shd w:fill="auto" w:val="clear"/>
-        </w:rPr>
-        <w:t xml:space="preserve">updates </w:t>
-      </w:r>
-      <w:r>
-        <w:rPr>
-          <w:rFonts w:ascii="Calibri" w:hAnsi="Calibri" w:cs="Calibri" w:eastAsia="Calibri"/>
-          <w:color w:val="000000"/>
-          <w:spacing w:val="0"/>
-          <w:position w:val="0"/>
-          <w:sz w:val="24"/>
-          <w:shd w:fill="auto" w:val="clear"/>
-        </w:rPr>
-        <w:t xml:space="preserve">th</w:t>
-      </w:r>
-      <w:r>
-        <w:rPr>
-          <w:rFonts w:ascii="Calibri" w:hAnsi="Calibri" w:cs="Calibri" w:eastAsia="Calibri"/>
-          <w:color w:val="auto"/>
-          <w:spacing w:val="0"/>
-          <w:position w:val="0"/>
-          <w:sz w:val="24"/>
-          <w:shd w:fill="auto" w:val="clear"/>
-        </w:rPr>
-        <w:t xml:space="preserve">ese interactions</w:t>
-      </w:r>
-      <w:r>
-        <w:rPr>
-          <w:rFonts w:ascii="Calibri" w:hAnsi="Calibri" w:cs="Calibri" w:eastAsia="Calibri"/>
-          <w:color w:val="000000"/>
-          <w:spacing w:val="0"/>
-          <w:position w:val="0"/>
-          <w:sz w:val="24"/>
-          <w:shd w:fill="auto" w:val="clear"/>
-        </w:rPr>
-        <w:t xml:space="preserve"> will be expanded. </w:t>
-      </w:r>
-    </w:p>
-    <w:p>
-      <w:pPr>
-        <w:spacing w:before="0" w:after="0" w:line="240"/>
-        <w:ind w:right="0" w:left="0" w:firstLine="0"/>
-        <w:jc w:val="left"/>
-        <w:rPr>
-          <w:rFonts w:ascii="Calibri" w:hAnsi="Calibri" w:cs="Calibri" w:eastAsia="Calibri"/>
-          <w:color w:val="000000"/>
-          <w:spacing w:val="0"/>
-          <w:position w:val="0"/>
-          <w:sz w:val="24"/>
-          <w:shd w:fill="auto" w:val="clear"/>
-        </w:rPr>
-      </w:pPr>
-    </w:p>
-    <w:p>
-      <w:pPr>
-        <w:spacing w:before="0" w:after="0" w:line="240"/>
-        <w:ind w:right="0" w:left="0" w:firstLine="0"/>
-        <w:jc w:val="left"/>
-        <w:rPr>
-          <w:rFonts w:ascii="Calibri" w:hAnsi="Calibri" w:cs="Calibri" w:eastAsia="Calibri"/>
-          <w:color w:val="auto"/>
-          <w:spacing w:val="0"/>
-          <w:position w:val="0"/>
-          <w:sz w:val="24"/>
-          <w:shd w:fill="auto" w:val="clear"/>
-        </w:rPr>
-      </w:pPr>
-    </w:p>
-    <w:p>
-      <w:pPr>
-        <w:spacing w:before="0" w:after="0" w:line="240"/>
-        <w:ind w:right="0" w:left="0" w:firstLine="0"/>
-        <w:jc w:val="left"/>
-        <w:rPr>
-          <w:rFonts w:ascii="Calibri" w:hAnsi="Calibri" w:cs="Calibri" w:eastAsia="Calibri"/>
-          <w:color w:val="auto"/>
-          <w:spacing w:val="0"/>
-          <w:position w:val="0"/>
-          <w:sz w:val="24"/>
-          <w:shd w:fill="auto" w:val="clear"/>
-        </w:rPr>
-      </w:pPr>
-      <w:r>
-        <w:rPr>
-          <w:rFonts w:ascii="Calibri" w:hAnsi="Calibri" w:cs="Calibri" w:eastAsia="Calibri"/>
-          <w:color w:val="auto"/>
-          <w:spacing w:val="0"/>
-          <w:position w:val="0"/>
-          <w:sz w:val="24"/>
-          <w:shd w:fill="auto" w:val="clear"/>
-        </w:rPr>
-        <w:t xml:space="preserve">For example:</w:t>
-      </w:r>
-    </w:p>
-    <w:p>
-      <w:pPr>
-        <w:spacing w:before="0" w:after="0" w:line="240"/>
-        <w:ind w:right="0" w:left="0" w:firstLine="0"/>
-        <w:jc w:val="left"/>
-        <w:rPr>
-          <w:rFonts w:ascii="Calibri" w:hAnsi="Calibri" w:cs="Calibri" w:eastAsia="Calibri"/>
-          <w:color w:val="000000"/>
-          <w:spacing w:val="0"/>
-          <w:position w:val="0"/>
-          <w:sz w:val="24"/>
-          <w:shd w:fill="auto" w:val="clear"/>
-        </w:rPr>
-      </w:pPr>
-      <w:r>
-        <w:rPr>
-          <w:rFonts w:ascii="Calibri" w:hAnsi="Calibri" w:cs="Calibri" w:eastAsia="Calibri"/>
-          <w:color w:val="auto"/>
-          <w:spacing w:val="0"/>
-          <w:position w:val="0"/>
-          <w:sz w:val="24"/>
-          <w:shd w:fill="auto" w:val="clear"/>
-        </w:rPr>
-        <w:t xml:space="preserve">-</w:t>
-      </w:r>
-      <w:r>
-        <w:rPr>
-          <w:rFonts w:ascii="Calibri" w:hAnsi="Calibri" w:cs="Calibri" w:eastAsia="Calibri"/>
-          <w:color w:val="000000"/>
-          <w:spacing w:val="0"/>
-          <w:position w:val="0"/>
-          <w:sz w:val="24"/>
-          <w:shd w:fill="auto" w:val="clear"/>
-        </w:rPr>
-        <w:t xml:space="preserve">ducks can be fed by humans but will flee if dogs are near. </w:t>
-      </w:r>
-    </w:p>
-    <w:p>
-      <w:pPr>
-        <w:spacing w:before="0" w:after="0" w:line="240"/>
-        <w:ind w:right="0" w:left="0" w:firstLine="0"/>
-        <w:jc w:val="left"/>
-        <w:rPr>
-          <w:rFonts w:ascii="Calibri" w:hAnsi="Calibri" w:cs="Calibri" w:eastAsia="Calibri"/>
-          <w:color w:val="000000"/>
-          <w:spacing w:val="0"/>
-          <w:position w:val="0"/>
-          <w:sz w:val="24"/>
-          <w:shd w:fill="auto" w:val="clear"/>
-        </w:rPr>
-      </w:pPr>
-      <w:r>
-        <w:rPr>
-          <w:rFonts w:ascii="Calibri" w:hAnsi="Calibri" w:cs="Calibri" w:eastAsia="Calibri"/>
-          <w:color w:val="auto"/>
-          <w:spacing w:val="0"/>
-          <w:position w:val="0"/>
-          <w:sz w:val="24"/>
-          <w:shd w:fill="auto" w:val="clear"/>
-        </w:rPr>
-        <w:t xml:space="preserve">-</w:t>
-      </w:r>
-      <w:r>
-        <w:rPr>
-          <w:rFonts w:ascii="Calibri" w:hAnsi="Calibri" w:cs="Calibri" w:eastAsia="Calibri"/>
-          <w:color w:val="000000"/>
-          <w:spacing w:val="0"/>
-          <w:position w:val="0"/>
-          <w:sz w:val="24"/>
-          <w:shd w:fill="auto" w:val="clear"/>
-        </w:rPr>
-        <w:t xml:space="preserve">dogs can play with other dogs. </w:t>
-      </w:r>
-    </w:p>
-    <w:p>
-      <w:pPr>
-        <w:spacing w:before="0" w:after="0" w:line="240"/>
-        <w:ind w:right="0" w:left="0" w:firstLine="0"/>
-        <w:jc w:val="left"/>
-        <w:rPr>
-          <w:rFonts w:ascii="Calibri" w:hAnsi="Calibri" w:cs="Calibri" w:eastAsia="Calibri"/>
-          <w:color w:val="000000"/>
-          <w:spacing w:val="0"/>
-          <w:position w:val="0"/>
-          <w:sz w:val="24"/>
-          <w:shd w:fill="auto" w:val="clear"/>
-        </w:rPr>
-      </w:pPr>
-      <w:r>
-        <w:rPr>
-          <w:rFonts w:ascii="Calibri" w:hAnsi="Calibri" w:cs="Calibri" w:eastAsia="Calibri"/>
-          <w:color w:val="auto"/>
-          <w:spacing w:val="0"/>
-          <w:position w:val="0"/>
-          <w:sz w:val="24"/>
-          <w:shd w:fill="auto" w:val="clear"/>
-        </w:rPr>
-        <w:t xml:space="preserve">-</w:t>
-      </w:r>
-      <w:r>
-        <w:rPr>
-          <w:rFonts w:ascii="Calibri" w:hAnsi="Calibri" w:cs="Calibri" w:eastAsia="Calibri"/>
-          <w:color w:val="000000"/>
-          <w:spacing w:val="0"/>
-          <w:position w:val="0"/>
-          <w:sz w:val="24"/>
-          <w:shd w:fill="auto" w:val="clear"/>
-        </w:rPr>
-        <w:t xml:space="preserve">greyhounds can chase rabbits et. </w:t>
-      </w:r>
+          <w:color w:val="auto"/>
+          <w:spacing w:val="0"/>
+          <w:position w:val="0"/>
+          <w:sz w:val="24"/>
+          <w:shd w:fill="auto" w:val="clear"/>
+        </w:rPr>
+      </w:pPr>
+    </w:p>
+    <w:p>
+      <w:pPr>
+        <w:spacing w:before="0" w:after="0" w:line="240"/>
+        <w:ind w:right="0" w:left="0" w:firstLine="0"/>
+        <w:jc w:val="left"/>
+        <w:rPr>
+          <w:rFonts w:ascii="Calibri" w:hAnsi="Calibri" w:cs="Calibri" w:eastAsia="Calibri"/>
+          <w:color w:val="auto"/>
+          <w:spacing w:val="0"/>
+          <w:position w:val="0"/>
+          <w:sz w:val="24"/>
+          <w:shd w:fill="auto" w:val="clear"/>
+        </w:rPr>
+      </w:pPr>
     </w:p>
     <w:p>
       <w:pPr>
@@ -2302,8 +2080,8 @@
         </w:rPr>
       </w:pPr>
       <w:r>
-        <w:object w:dxaOrig="6317" w:dyaOrig="2773">
-          <v:rect xmlns:o="urn:schemas-microsoft-com:office:office" xmlns:v="urn:schemas-microsoft-com:vml" id="rectole0000000001" style="width:315.850000pt;height:138.650000pt" o:preferrelative="t" o:ole="">
+        <w:object w:dxaOrig="6398" w:dyaOrig="2814">
+          <v:rect xmlns:o="urn:schemas-microsoft-com:office:office" xmlns:v="urn:schemas-microsoft-com:vml" id="rectole0000000001" style="width:319.900000pt;height:140.700000pt" o:preferrelative="t" o:ole="">
             <o:lock v:ext="edit"/>
             <v:imagedata xmlns:r="http://schemas.openxmlformats.org/officeDocument/2006/relationships" r:id="docRId7" o:title=""/>
           </v:rect>
@@ -2633,8 +2411,8 @@
         </w:rPr>
       </w:pPr>
       <w:r>
-        <w:object w:dxaOrig="7957" w:dyaOrig="6965">
-          <v:rect xmlns:o="urn:schemas-microsoft-com:office:office" xmlns:v="urn:schemas-microsoft-com:vml" id="rectole0000000002" style="width:397.850000pt;height:348.250000pt" o:preferrelative="t" o:ole="">
+        <w:object w:dxaOrig="8058" w:dyaOrig="7046">
+          <v:rect xmlns:o="urn:schemas-microsoft-com:office:office" xmlns:v="urn:schemas-microsoft-com:vml" id="rectole0000000002" style="width:402.900000pt;height:352.300000pt" o:preferrelative="t" o:ole="">
             <o:lock v:ext="edit"/>
             <v:imagedata xmlns:r="http://schemas.openxmlformats.org/officeDocument/2006/relationships" r:id="docRId9" o:title=""/>
           </v:rect>
@@ -2993,8 +2771,8 @@
         </w:rPr>
       </w:pPr>
       <w:r>
-        <w:object w:dxaOrig="8605" w:dyaOrig="8503">
-          <v:rect xmlns:o="urn:schemas-microsoft-com:office:office" xmlns:v="urn:schemas-microsoft-com:vml" id="rectole0000000003" style="width:430.250000pt;height:425.150000pt" o:preferrelative="t" o:ole="">
+        <w:object w:dxaOrig="8706" w:dyaOrig="8605">
+          <v:rect xmlns:o="urn:schemas-microsoft-com:office:office" xmlns:v="urn:schemas-microsoft-com:vml" id="rectole0000000003" style="width:435.300000pt;height:430.250000pt" o:preferrelative="t" o:ole="">
             <o:lock v:ext="edit"/>
             <v:imagedata xmlns:r="http://schemas.openxmlformats.org/officeDocument/2006/relationships" r:id="docRId11" o:title=""/>
           </v:rect>
@@ -3047,8 +2825,8 @@
         </w:rPr>
       </w:pPr>
       <w:r>
-        <w:object w:dxaOrig="8605" w:dyaOrig="7126">
-          <v:rect xmlns:o="urn:schemas-microsoft-com:office:office" xmlns:v="urn:schemas-microsoft-com:vml" id="rectole0000000004" style="width:430.250000pt;height:356.300000pt" o:preferrelative="t" o:ole="">
+        <w:object w:dxaOrig="8706" w:dyaOrig="7207">
+          <v:rect xmlns:o="urn:schemas-microsoft-com:office:office" xmlns:v="urn:schemas-microsoft-com:vml" id="rectole0000000004" style="width:435.300000pt;height:360.350000pt" o:preferrelative="t" o:ole="">
             <o:lock v:ext="edit"/>
             <v:imagedata xmlns:r="http://schemas.openxmlformats.org/officeDocument/2006/relationships" r:id="docRId13" o:title=""/>
           </v:rect>
@@ -4592,8 +4370,8 @@
         </w:rPr>
       </w:pPr>
       <w:r>
-        <w:object w:dxaOrig="8706" w:dyaOrig="6904">
-          <v:rect xmlns:o="urn:schemas-microsoft-com:office:office" xmlns:v="urn:schemas-microsoft-com:vml" id="rectole0000000005" style="width:435.300000pt;height:345.200000pt" o:preferrelative="t" o:ole="">
+        <w:object w:dxaOrig="8807" w:dyaOrig="6985">
+          <v:rect xmlns:o="urn:schemas-microsoft-com:office:office" xmlns:v="urn:schemas-microsoft-com:vml" id="rectole0000000005" style="width:440.350000pt;height:349.250000pt" o:preferrelative="t" o:ole="">
             <o:lock v:ext="edit"/>
             <v:imagedata xmlns:r="http://schemas.openxmlformats.org/officeDocument/2006/relationships" r:id="docRId15" o:title=""/>
           </v:rect>
@@ -4919,8 +4697,8 @@
         <w:t xml:space="preserve">Graph has obstacles that the dog needs to avoid.</w:t>
       </w:r>
       <w:r>
-        <w:object w:dxaOrig="6114" w:dyaOrig="5487">
-          <v:rect xmlns:o="urn:schemas-microsoft-com:office:office" xmlns:v="urn:schemas-microsoft-com:vml" id="rectole0000000006" style="width:305.700000pt;height:274.350000pt" o:preferrelative="t" o:ole="">
+        <w:object w:dxaOrig="6195" w:dyaOrig="5547">
+          <v:rect xmlns:o="urn:schemas-microsoft-com:office:office" xmlns:v="urn:schemas-microsoft-com:vml" id="rectole0000000006" style="width:309.750000pt;height:277.350000pt" o:preferrelative="t" o:ole="">
             <o:lock v:ext="edit"/>
             <v:imagedata xmlns:r="http://schemas.openxmlformats.org/officeDocument/2006/relationships" r:id="docRId17" o:title=""/>
           </v:rect>
@@ -4954,8 +4732,8 @@
         <w:t xml:space="preserve">Remove nodes with obstacles, A* then calculates path</w:t>
       </w:r>
       <w:r>
-        <w:object w:dxaOrig="6985" w:dyaOrig="6195">
-          <v:rect xmlns:o="urn:schemas-microsoft-com:office:office" xmlns:v="urn:schemas-microsoft-com:vml" id="rectole0000000007" style="width:349.250000pt;height:309.750000pt" o:preferrelative="t" o:ole="">
+        <w:object w:dxaOrig="7066" w:dyaOrig="6276">
+          <v:rect xmlns:o="urn:schemas-microsoft-com:office:office" xmlns:v="urn:schemas-microsoft-com:vml" id="rectole0000000007" style="width:353.300000pt;height:313.800000pt" o:preferrelative="t" o:ole="">
             <o:lock v:ext="edit"/>
             <v:imagedata xmlns:r="http://schemas.openxmlformats.org/officeDocument/2006/relationships" r:id="docRId19" o:title=""/>
           </v:rect>
@@ -5062,369 +4840,88 @@
       <w:r>
         <w:rPr>
           <w:rFonts w:ascii="Calibri" w:hAnsi="Calibri" w:cs="Calibri" w:eastAsia="Calibri"/>
-          <w:b/>
-          <w:color w:val="000000"/>
-          <w:spacing w:val="0"/>
-          <w:position w:val="0"/>
-          <w:sz w:val="24"/>
-          <w:u w:val="single"/>
-          <w:shd w:fill="auto" w:val="clear"/>
-        </w:rPr>
-        <w:t xml:space="preserve">Please note</w:t>
-      </w:r>
-    </w:p>
-    <w:p>
-      <w:pPr>
-        <w:spacing w:before="0" w:after="0" w:line="240"/>
-        <w:ind w:right="0" w:left="0" w:firstLine="0"/>
-        <w:jc w:val="left"/>
-        <w:rPr>
-          <w:rFonts w:ascii="Calibri" w:hAnsi="Calibri" w:cs="Calibri" w:eastAsia="Calibri"/>
-          <w:color w:val="000000"/>
-          <w:spacing w:val="0"/>
-          <w:position w:val="0"/>
-          <w:sz w:val="24"/>
-          <w:shd w:fill="auto" w:val="clear"/>
-        </w:rPr>
-      </w:pPr>
-    </w:p>
-    <w:p>
-      <w:pPr>
-        <w:spacing w:before="0" w:after="0" w:line="240"/>
-        <w:ind w:right="0" w:left="0" w:firstLine="0"/>
-        <w:jc w:val="left"/>
-        <w:rPr>
-          <w:rFonts w:ascii="Calibri" w:hAnsi="Calibri" w:cs="Calibri" w:eastAsia="Calibri"/>
-          <w:color w:val="000000"/>
-          <w:spacing w:val="0"/>
-          <w:position w:val="0"/>
-          <w:sz w:val="24"/>
-          <w:shd w:fill="auto" w:val="clear"/>
-        </w:rPr>
-      </w:pPr>
-      <w:r>
-        <w:rPr>
-          <w:rFonts w:ascii="Calibri" w:hAnsi="Calibri" w:cs="Calibri" w:eastAsia="Calibri"/>
-          <w:color w:val="auto"/>
-          <w:spacing w:val="0"/>
-          <w:position w:val="0"/>
-          <w:sz w:val="24"/>
-          <w:shd w:fill="auto" w:val="clear"/>
-        </w:rPr>
-        <w:t xml:space="preserve">All </w:t>
-      </w:r>
-      <w:r>
-        <w:rPr>
-          <w:rFonts w:ascii="Calibri" w:hAnsi="Calibri" w:cs="Calibri" w:eastAsia="Calibri"/>
-          <w:color w:val="000000"/>
-          <w:spacing w:val="0"/>
-          <w:position w:val="0"/>
-          <w:sz w:val="24"/>
-          <w:shd w:fill="auto" w:val="clear"/>
-        </w:rPr>
-        <w:t xml:space="preserve">nodes </w:t>
-      </w:r>
-      <w:r>
-        <w:rPr>
-          <w:rFonts w:ascii="Calibri" w:hAnsi="Calibri" w:cs="Calibri" w:eastAsia="Calibri"/>
-          <w:color w:val="auto"/>
-          <w:spacing w:val="0"/>
-          <w:position w:val="0"/>
-          <w:sz w:val="24"/>
-          <w:shd w:fill="auto" w:val="clear"/>
-        </w:rPr>
-        <w:t xml:space="preserve">have</w:t>
-      </w:r>
-      <w:r>
-        <w:rPr>
-          <w:rFonts w:ascii="Calibri" w:hAnsi="Calibri" w:cs="Calibri" w:eastAsia="Calibri"/>
-          <w:color w:val="000000"/>
-          <w:spacing w:val="0"/>
-          <w:position w:val="0"/>
-          <w:sz w:val="24"/>
-          <w:shd w:fill="auto" w:val="clear"/>
-        </w:rPr>
-        <w:t xml:space="preserve"> the same </w:t>
-      </w:r>
-      <w:r>
-        <w:rPr>
-          <w:rFonts w:ascii="Calibri" w:hAnsi="Calibri" w:cs="Calibri" w:eastAsia="Calibri"/>
-          <w:color w:val="auto"/>
-          <w:spacing w:val="0"/>
-          <w:position w:val="0"/>
-          <w:sz w:val="24"/>
-          <w:shd w:fill="auto" w:val="clear"/>
-        </w:rPr>
-        <w:t xml:space="preserve">weight</w:t>
-      </w:r>
-      <w:r>
-        <w:rPr>
-          <w:rFonts w:ascii="Calibri" w:hAnsi="Calibri" w:cs="Calibri" w:eastAsia="Calibri"/>
-          <w:color w:val="000000"/>
-          <w:spacing w:val="0"/>
-          <w:position w:val="0"/>
-          <w:sz w:val="24"/>
-          <w:shd w:fill="auto" w:val="clear"/>
-        </w:rPr>
-        <w:t xml:space="preserve"> so the algorithm will pick the path based around barriers based on number of nodes it takes to get from the start to finish and will not take into account the terrain. Eg an animal will make no distinction between a paved road or rough terrain. This will be </w:t>
-      </w:r>
-      <w:r>
-        <w:rPr>
-          <w:rFonts w:ascii="Calibri" w:hAnsi="Calibri" w:cs="Calibri" w:eastAsia="Calibri"/>
-          <w:color w:val="auto"/>
-          <w:spacing w:val="0"/>
-          <w:position w:val="0"/>
-          <w:sz w:val="24"/>
-          <w:shd w:fill="auto" w:val="clear"/>
-        </w:rPr>
-        <w:t xml:space="preserve">addressed</w:t>
-      </w:r>
-      <w:r>
-        <w:rPr>
-          <w:rFonts w:ascii="Calibri" w:hAnsi="Calibri" w:cs="Calibri" w:eastAsia="Calibri"/>
-          <w:color w:val="000000"/>
-          <w:spacing w:val="0"/>
-          <w:position w:val="0"/>
-          <w:sz w:val="24"/>
-          <w:shd w:fill="auto" w:val="clear"/>
-        </w:rPr>
-        <w:t xml:space="preserve"> in future </w:t>
-      </w:r>
-      <w:r>
-        <w:rPr>
-          <w:rFonts w:ascii="Calibri" w:hAnsi="Calibri" w:cs="Calibri" w:eastAsia="Calibri"/>
-          <w:color w:val="auto"/>
-          <w:spacing w:val="0"/>
-          <w:position w:val="0"/>
-          <w:sz w:val="24"/>
-          <w:shd w:fill="auto" w:val="clear"/>
-        </w:rPr>
-        <w:t xml:space="preserve">updates </w:t>
-      </w:r>
-      <w:r>
-        <w:rPr>
-          <w:rFonts w:ascii="Calibri" w:hAnsi="Calibri" w:cs="Calibri" w:eastAsia="Calibri"/>
-          <w:color w:val="000000"/>
-          <w:spacing w:val="0"/>
-          <w:position w:val="0"/>
-          <w:sz w:val="24"/>
-          <w:shd w:fill="auto" w:val="clear"/>
-        </w:rPr>
-        <w:t xml:space="preserve">by adding a terrain weight to nodes and updating </w:t>
-      </w:r>
-      <w:r>
-        <w:rPr>
-          <w:rFonts w:ascii="Calibri" w:hAnsi="Calibri" w:cs="Calibri" w:eastAsia="Calibri"/>
-          <w:color w:val="auto"/>
-          <w:spacing w:val="0"/>
-          <w:position w:val="0"/>
-          <w:sz w:val="24"/>
-          <w:shd w:fill="auto" w:val="clear"/>
-        </w:rPr>
-        <w:t xml:space="preserve">A*</w:t>
-      </w:r>
-      <w:r>
-        <w:rPr>
-          <w:rFonts w:ascii="Calibri" w:hAnsi="Calibri" w:cs="Calibri" w:eastAsia="Calibri"/>
-          <w:color w:val="000000"/>
-          <w:spacing w:val="0"/>
-          <w:position w:val="0"/>
-          <w:sz w:val="24"/>
-          <w:shd w:fill="auto" w:val="clear"/>
-        </w:rPr>
-        <w:t xml:space="preserve"> to take this into account when calculating the nodes g - score. </w:t>
-      </w:r>
-      <w:r>
-        <w:rPr>
-          <w:rFonts w:ascii="Calibri" w:hAnsi="Calibri" w:cs="Calibri" w:eastAsia="Calibri"/>
-          <w:color w:val="auto"/>
-          <w:spacing w:val="0"/>
-          <w:position w:val="0"/>
-          <w:sz w:val="24"/>
-          <w:shd w:fill="auto" w:val="clear"/>
-        </w:rPr>
-        <w:t xml:space="preserve">Different</w:t>
-      </w:r>
-      <w:r>
-        <w:rPr>
-          <w:rFonts w:ascii="Calibri" w:hAnsi="Calibri" w:cs="Calibri" w:eastAsia="Calibri"/>
-          <w:color w:val="000000"/>
-          <w:spacing w:val="0"/>
-          <w:position w:val="0"/>
-          <w:sz w:val="24"/>
-          <w:shd w:fill="auto" w:val="clear"/>
-        </w:rPr>
-        <w:t xml:space="preserve"> animals can also have </w:t>
-      </w:r>
-      <w:r>
-        <w:rPr>
-          <w:rFonts w:ascii="Calibri" w:hAnsi="Calibri" w:cs="Calibri" w:eastAsia="Calibri"/>
-          <w:color w:val="auto"/>
-          <w:spacing w:val="0"/>
-          <w:position w:val="0"/>
-          <w:sz w:val="24"/>
-          <w:shd w:fill="auto" w:val="clear"/>
-        </w:rPr>
-        <w:t xml:space="preserve">different</w:t>
-      </w:r>
-      <w:r>
-        <w:rPr>
-          <w:rFonts w:ascii="Calibri" w:hAnsi="Calibri" w:cs="Calibri" w:eastAsia="Calibri"/>
-          <w:color w:val="000000"/>
-          <w:spacing w:val="0"/>
-          <w:position w:val="0"/>
-          <w:sz w:val="24"/>
-          <w:shd w:fill="auto" w:val="clear"/>
-        </w:rPr>
-        <w:t xml:space="preserve"> weights for </w:t>
-      </w:r>
-      <w:r>
-        <w:rPr>
-          <w:rFonts w:ascii="Calibri" w:hAnsi="Calibri" w:cs="Calibri" w:eastAsia="Calibri"/>
-          <w:color w:val="auto"/>
-          <w:spacing w:val="0"/>
-          <w:position w:val="0"/>
-          <w:sz w:val="24"/>
-          <w:shd w:fill="auto" w:val="clear"/>
-        </w:rPr>
-        <w:t xml:space="preserve">different</w:t>
-      </w:r>
-      <w:r>
-        <w:rPr>
-          <w:rFonts w:ascii="Calibri" w:hAnsi="Calibri" w:cs="Calibri" w:eastAsia="Calibri"/>
-          <w:color w:val="000000"/>
-          <w:spacing w:val="0"/>
-          <w:position w:val="0"/>
-          <w:sz w:val="24"/>
-          <w:shd w:fill="auto" w:val="clear"/>
-        </w:rPr>
-        <w:t xml:space="preserve"> terrains. eg. a </w:t>
-      </w:r>
-      <w:r>
-        <w:rPr>
-          <w:rFonts w:ascii="Calibri" w:hAnsi="Calibri" w:cs="Calibri" w:eastAsia="Calibri"/>
-          <w:color w:val="auto"/>
-          <w:spacing w:val="0"/>
-          <w:position w:val="0"/>
-          <w:sz w:val="24"/>
-          <w:shd w:fill="auto" w:val="clear"/>
-        </w:rPr>
-        <w:t xml:space="preserve">dog </w:t>
-      </w:r>
-      <w:r>
-        <w:rPr>
-          <w:rFonts w:ascii="Calibri" w:hAnsi="Calibri" w:cs="Calibri" w:eastAsia="Calibri"/>
-          <w:color w:val="000000"/>
-          <w:spacing w:val="0"/>
-          <w:position w:val="0"/>
-          <w:sz w:val="24"/>
-          <w:shd w:fill="auto" w:val="clear"/>
-        </w:rPr>
-        <w:t xml:space="preserve">will prefer a paved path over grass, but a </w:t>
-      </w:r>
-      <w:r>
-        <w:rPr>
-          <w:rFonts w:ascii="Calibri" w:hAnsi="Calibri" w:cs="Calibri" w:eastAsia="Calibri"/>
-          <w:color w:val="auto"/>
-          <w:spacing w:val="0"/>
-          <w:position w:val="0"/>
-          <w:sz w:val="24"/>
-          <w:shd w:fill="auto" w:val="clear"/>
-        </w:rPr>
-        <w:t xml:space="preserve">squirrel </w:t>
-      </w:r>
-      <w:r>
-        <w:rPr>
-          <w:rFonts w:ascii="Calibri" w:hAnsi="Calibri" w:cs="Calibri" w:eastAsia="Calibri"/>
-          <w:color w:val="000000"/>
-          <w:spacing w:val="0"/>
-          <w:position w:val="0"/>
-          <w:sz w:val="24"/>
-          <w:shd w:fill="auto" w:val="clear"/>
-        </w:rPr>
-        <w:t xml:space="preserve">will </w:t>
-      </w:r>
-      <w:r>
-        <w:rPr>
-          <w:rFonts w:ascii="Calibri" w:hAnsi="Calibri" w:cs="Calibri" w:eastAsia="Calibri"/>
-          <w:color w:val="auto"/>
-          <w:spacing w:val="0"/>
-          <w:position w:val="0"/>
-          <w:sz w:val="24"/>
-          <w:shd w:fill="auto" w:val="clear"/>
-        </w:rPr>
-        <w:t xml:space="preserve">weigh</w:t>
-      </w:r>
-      <w:r>
-        <w:rPr>
-          <w:rFonts w:ascii="Calibri" w:hAnsi="Calibri" w:cs="Calibri" w:eastAsia="Calibri"/>
-          <w:color w:val="000000"/>
-          <w:spacing w:val="0"/>
-          <w:position w:val="0"/>
-          <w:sz w:val="24"/>
-          <w:shd w:fill="auto" w:val="clear"/>
-        </w:rPr>
-        <w:t xml:space="preserve"> grass and paved road equally. </w:t>
-      </w:r>
-    </w:p>
-    <w:p>
-      <w:pPr>
-        <w:spacing w:before="0" w:after="0" w:line="240"/>
-        <w:ind w:right="0" w:left="0" w:firstLine="0"/>
-        <w:jc w:val="left"/>
-        <w:rPr>
-          <w:rFonts w:ascii="Calibri" w:hAnsi="Calibri" w:cs="Calibri" w:eastAsia="Calibri"/>
-          <w:color w:val="000000"/>
-          <w:spacing w:val="0"/>
-          <w:position w:val="0"/>
-          <w:sz w:val="24"/>
-          <w:shd w:fill="auto" w:val="clear"/>
-        </w:rPr>
-      </w:pPr>
-    </w:p>
-    <w:p>
-      <w:pPr>
-        <w:spacing w:before="0" w:after="0" w:line="240"/>
-        <w:ind w:right="0" w:left="0" w:firstLine="0"/>
-        <w:jc w:val="left"/>
-        <w:rPr>
-          <w:rFonts w:ascii="Calibri" w:hAnsi="Calibri" w:cs="Calibri" w:eastAsia="Calibri"/>
-          <w:color w:val="000000"/>
-          <w:spacing w:val="0"/>
-          <w:position w:val="0"/>
-          <w:sz w:val="24"/>
-          <w:shd w:fill="auto" w:val="clear"/>
-        </w:rPr>
-      </w:pPr>
-      <w:r>
-        <w:rPr>
-          <w:rFonts w:ascii="Calibri" w:hAnsi="Calibri" w:cs="Calibri" w:eastAsia="Calibri"/>
-          <w:color w:val="000000"/>
-          <w:spacing w:val="0"/>
-          <w:position w:val="0"/>
-          <w:sz w:val="24"/>
-          <w:shd w:fill="auto" w:val="clear"/>
-        </w:rPr>
-        <w:t xml:space="preserve">below is an illustration of the weighted graph can take into account the terrain, the terrain weights will allow the A* algorithm to select node for path based on both distance and terrain. </w:t>
-      </w:r>
-    </w:p>
-    <w:p>
-      <w:pPr>
-        <w:spacing w:before="0" w:after="0" w:line="240"/>
-        <w:ind w:right="0" w:left="0" w:firstLine="0"/>
-        <w:jc w:val="left"/>
-        <w:rPr>
-          <w:rFonts w:ascii="Calibri" w:hAnsi="Calibri" w:cs="Calibri" w:eastAsia="Calibri"/>
-          <w:color w:val="000000"/>
-          <w:spacing w:val="0"/>
-          <w:position w:val="0"/>
-          <w:sz w:val="24"/>
-          <w:shd w:fill="auto" w:val="clear"/>
-        </w:rPr>
-      </w:pPr>
-      <w:r>
-        <w:object w:dxaOrig="7248" w:dyaOrig="7329">
-          <v:rect xmlns:o="urn:schemas-microsoft-com:office:office" xmlns:v="urn:schemas-microsoft-com:vml" id="rectole0000000008" style="width:362.400000pt;height:366.450000pt" o:preferrelative="t" o:ole="">
+          <w:color w:val="000000"/>
+          <w:spacing w:val="0"/>
+          <w:position w:val="0"/>
+          <w:sz w:val="24"/>
+          <w:shd w:fill="auto" w:val="clear"/>
+        </w:rPr>
+        <w:t xml:space="preserve">Using a weighted graph the A* algorithm can select the optimum path based on both distance and terrain. B</w:t>
+      </w:r>
+      <w:r>
+        <w:rPr>
+          <w:rFonts w:ascii="Calibri" w:hAnsi="Calibri" w:cs="Calibri" w:eastAsia="Calibri"/>
+          <w:color w:val="000000"/>
+          <w:spacing w:val="0"/>
+          <w:position w:val="0"/>
+          <w:sz w:val="24"/>
+          <w:shd w:fill="auto" w:val="clear"/>
+        </w:rPr>
+        <w:t xml:space="preserve">elow is an illustration of the weighted graph, as the path has a lower weight the dog may choose to run along the path instead of cutting accross the grass.  With flowers and dirt having a high weight, the dog will choose to run along the path and grass instead of accross the flowerbeds.</w:t>
+      </w:r>
+    </w:p>
+    <w:p>
+      <w:pPr>
+        <w:spacing w:before="0" w:after="0" w:line="240"/>
+        <w:ind w:right="0" w:left="0" w:firstLine="0"/>
+        <w:jc w:val="left"/>
+        <w:rPr>
+          <w:rFonts w:ascii="Calibri" w:hAnsi="Calibri" w:cs="Calibri" w:eastAsia="Calibri"/>
+          <w:color w:val="000000"/>
+          <w:spacing w:val="0"/>
+          <w:position w:val="0"/>
+          <w:sz w:val="24"/>
+          <w:shd w:fill="auto" w:val="clear"/>
+        </w:rPr>
+      </w:pPr>
+    </w:p>
+    <w:p>
+      <w:pPr>
+        <w:spacing w:before="0" w:after="0" w:line="240"/>
+        <w:ind w:right="0" w:left="0" w:firstLine="0"/>
+        <w:jc w:val="left"/>
+        <w:rPr>
+          <w:rFonts w:ascii="Calibri" w:hAnsi="Calibri" w:cs="Calibri" w:eastAsia="Calibri"/>
+          <w:color w:val="000000"/>
+          <w:spacing w:val="0"/>
+          <w:position w:val="0"/>
+          <w:sz w:val="24"/>
+          <w:shd w:fill="auto" w:val="clear"/>
+        </w:rPr>
+      </w:pPr>
+    </w:p>
+    <w:p>
+      <w:pPr>
+        <w:spacing w:before="0" w:after="0" w:line="240"/>
+        <w:ind w:right="0" w:left="0" w:firstLine="0"/>
+        <w:jc w:val="left"/>
+        <w:rPr>
+          <w:rFonts w:ascii="Calibri" w:hAnsi="Calibri" w:cs="Calibri" w:eastAsia="Calibri"/>
+          <w:color w:val="000000"/>
+          <w:spacing w:val="0"/>
+          <w:position w:val="0"/>
+          <w:sz w:val="24"/>
+          <w:shd w:fill="auto" w:val="clear"/>
+        </w:rPr>
+      </w:pPr>
+    </w:p>
+    <w:p>
+      <w:pPr>
+        <w:spacing w:before="0" w:after="0" w:line="240"/>
+        <w:ind w:right="0" w:left="0" w:firstLine="0"/>
+        <w:jc w:val="left"/>
+        <w:rPr>
+          <w:rFonts w:ascii="Calibri" w:hAnsi="Calibri" w:cs="Calibri" w:eastAsia="Calibri"/>
+          <w:color w:val="000000"/>
+          <w:spacing w:val="0"/>
+          <w:position w:val="0"/>
+          <w:sz w:val="24"/>
+          <w:shd w:fill="auto" w:val="clear"/>
+        </w:rPr>
+      </w:pPr>
+      <w:r>
+        <w:object w:dxaOrig="8310" w:dyaOrig="8625">
+          <v:rect xmlns:o="urn:schemas-microsoft-com:office:office" xmlns:v="urn:schemas-microsoft-com:vml" id="rectole0000000008" style="width:415.500000pt;height:431.250000pt" o:preferrelative="t" o:ole="">
             <o:lock v:ext="edit"/>
             <v:imagedata xmlns:r="http://schemas.openxmlformats.org/officeDocument/2006/relationships" r:id="docRId21" o:title=""/>
           </v:rect>
@@ -5499,47 +4996,6 @@
         <w:jc w:val="left"/>
         <w:rPr>
           <w:rFonts w:ascii="Calibri" w:hAnsi="Calibri" w:cs="Calibri" w:eastAsia="Calibri"/>
-          <w:color w:val="000000"/>
-          <w:spacing w:val="0"/>
-          <w:position w:val="0"/>
-          <w:sz w:val="24"/>
-          <w:shd w:fill="auto" w:val="clear"/>
-        </w:rPr>
-      </w:pPr>
-    </w:p>
-    <w:p>
-      <w:pPr>
-        <w:spacing w:before="0" w:after="0" w:line="240"/>
-        <w:ind w:right="0" w:left="0" w:firstLine="0"/>
-        <w:jc w:val="left"/>
-        <w:rPr>
-          <w:rFonts w:ascii="Calibri" w:hAnsi="Calibri" w:cs="Calibri" w:eastAsia="Calibri"/>
-          <w:color w:val="000000"/>
-          <w:spacing w:val="0"/>
-          <w:position w:val="0"/>
-          <w:sz w:val="24"/>
-          <w:shd w:fill="auto" w:val="clear"/>
-        </w:rPr>
-      </w:pPr>
-      <w:r>
-        <w:rPr>
-          <w:rFonts w:ascii="Calibri" w:hAnsi="Calibri" w:cs="Calibri" w:eastAsia="Calibri"/>
-          <w:color w:val="000000"/>
-          <w:spacing w:val="0"/>
-          <w:position w:val="0"/>
-          <w:sz w:val="24"/>
-          <w:shd w:fill="auto" w:val="clear"/>
-        </w:rPr>
-        <w:t xml:space="preserve">Currently animals can not move diagonally, this is because only nodes above, below, left and right are considered neighbors, so A* does not consider them an option. future versions will include diagonal movements in pathfinding.</w:t>
-      </w:r>
-    </w:p>
-    <w:p>
-      <w:pPr>
-        <w:spacing w:before="0" w:after="0" w:line="240"/>
-        <w:ind w:right="0" w:left="0" w:firstLine="0"/>
-        <w:jc w:val="left"/>
-        <w:rPr>
-          <w:rFonts w:ascii="Calibri" w:hAnsi="Calibri" w:cs="Calibri" w:eastAsia="Calibri"/>
           <w:b/>
           <w:color w:val="000000"/>
           <w:spacing w:val="0"/>
@@ -6367,8 +5823,8 @@
         </w:rPr>
       </w:pPr>
       <w:r>
-        <w:object w:dxaOrig="8180" w:dyaOrig="7167">
-          <v:rect xmlns:o="urn:schemas-microsoft-com:office:office" xmlns:v="urn:schemas-microsoft-com:vml" id="rectole0000000009" style="width:409.000000pt;height:358.350000pt" o:preferrelative="t" o:ole="">
+        <w:object w:dxaOrig="8281" w:dyaOrig="7248">
+          <v:rect xmlns:o="urn:schemas-microsoft-com:office:office" xmlns:v="urn:schemas-microsoft-com:vml" id="rectole0000000009" style="width:414.050000pt;height:362.400000pt" o:preferrelative="t" o:ole="">
             <o:lock v:ext="edit"/>
             <v:imagedata xmlns:r="http://schemas.openxmlformats.org/officeDocument/2006/relationships" r:id="docRId23" o:title=""/>
           </v:rect>

</xml_diff>